<commit_message>
Changes in MVP ( setting removed, quick notes added )
</commit_message>
<xml_diff>
--- a/Changes I made from MVP.docx
+++ b/Changes I made from MVP.docx
@@ -111,15 +111,7 @@
         <w:rPr>
           <w:lang w:val="en-AU"/>
         </w:rPr>
-        <w:t xml:space="preserve">Added a new main menu called </w:t>
-      </w:r>
-      <w:bookmarkStart w:id="0" w:name="_GoBack"/>
-      <w:bookmarkEnd w:id="0"/>
-      <w:r>
-        <w:rPr>
-          <w:lang w:val="en-AU"/>
-        </w:rPr>
-        <w:t>“Task Timer “.</w:t>
+        <w:t>Added a new main menu called “Task Timer “.</w:t>
       </w:r>
     </w:p>
     <w:p>
@@ -133,6 +125,14 @@
           <w:lang w:val="en-AU"/>
         </w:rPr>
       </w:pPr>
+      <w:r>
+        <w:rPr>
+          <w:lang w:val="en-AU"/>
+        </w:rPr>
+        <w:t>Removed Setting and added a new feature as ‘Quick notes’.</w:t>
+      </w:r>
+      <w:bookmarkStart w:id="0" w:name="_GoBack"/>
+      <w:bookmarkEnd w:id="0"/>
     </w:p>
     <w:sectPr>
       <w:pgSz w:w="11906" w:h="16838"/>

</xml_diff>